<commit_message>
update bug report, add video
</commit_message>
<xml_diff>
--- a/Elucidat Test Report.docx
+++ b/Elucidat Test Report.docx
@@ -122,18 +122,24 @@
     </w:p>
     <w:p/>
     <w:p>
-      <w:pPr>
+      <w:r>
         <w:rPr>
           <w:b/>
           <w:bCs/>
         </w:rPr>
-      </w:pPr>
+        <w:t xml:space="preserve">1. App doesn’t work properly on </w:t>
+      </w:r>
+      <w:proofErr w:type="spellStart"/>
       <w:r>
         <w:rPr>
           <w:b/>
           <w:bCs/>
         </w:rPr>
-        <w:t>1. Score is wrong. Priority: Medium</w:t>
+        <w:t>IPhone</w:t>
+      </w:r>
+      <w:proofErr w:type="spellEnd"/>
+      <w:r>
+        <w:t xml:space="preserve"> : High</w:t>
       </w:r>
     </w:p>
     <w:p/>
@@ -146,24 +152,116 @@
         <w:t>Expected Behaviour:</w:t>
       </w:r>
       <w:r>
-        <w:t xml:space="preserve"> Score should display a number</w:t>
-      </w:r>
-    </w:p>
-    <w:p>
-      <w:r>
         <w:rPr>
           <w:i/>
           <w:iCs/>
         </w:rPr>
+        <w:t xml:space="preserve"> </w:t>
+      </w:r>
+      <w:r>
+        <w:t xml:space="preserve">Clicking on the </w:t>
+      </w:r>
+      <w:r>
+        <w:t>“Explore the Evidence”</w:t>
+      </w:r>
+      <w:r>
+        <w:t xml:space="preserve"> page should show all evidence</w:t>
+      </w:r>
+    </w:p>
+    <w:p/>
+    <w:p>
+      <w:pPr>
+        <w:rPr>
+          <w:i/>
+          <w:iCs/>
+        </w:rPr>
+      </w:pPr>
+      <w:r>
+        <w:rPr>
+          <w:i/>
+          <w:iCs/>
+        </w:rPr>
         <w:t>Actual Behaviour:</w:t>
       </w:r>
       <w:r>
+        <w:t xml:space="preserve"> It sometimes works, sometimes doesn’t. Nothing happens when you click on the clues. I recorded a video to show the effect, it is in the </w:t>
+      </w:r>
+      <w:proofErr w:type="spellStart"/>
+      <w:r>
+        <w:t>Github</w:t>
+      </w:r>
+      <w:proofErr w:type="spellEnd"/>
+      <w:r>
+        <w:t xml:space="preserve"> repo with name: </w:t>
+      </w:r>
+      <w:r>
+        <w:rPr>
+          <w:i/>
+          <w:iCs/>
+        </w:rPr>
+        <w:t>elucidat-iphone-bug.MP4</w:t>
+      </w:r>
+    </w:p>
+    <w:p/>
+    <w:p>
+      <w:r>
+        <w:t>This is a high priority bug as it stops the user from proceeding.</w:t>
+      </w:r>
+    </w:p>
+    <w:p/>
+    <w:p>
+      <w:pPr>
+        <w:rPr>
+          <w:b/>
+          <w:bCs/>
+        </w:rPr>
+      </w:pPr>
+      <w:r>
+        <w:rPr>
+          <w:b/>
+          <w:bCs/>
+        </w:rPr>
+        <w:t>2</w:t>
+      </w:r>
+      <w:r>
+        <w:rPr>
+          <w:b/>
+          <w:bCs/>
+        </w:rPr>
+        <w:t>. Score is wrong. Priority: Medium</w:t>
+      </w:r>
+    </w:p>
+    <w:p/>
+    <w:p>
+      <w:r>
+        <w:rPr>
+          <w:i/>
+          <w:iCs/>
+        </w:rPr>
+        <w:t>Expected Behaviour:</w:t>
+      </w:r>
+      <w:r>
+        <w:t xml:space="preserve"> Score should display a number</w:t>
+      </w:r>
+    </w:p>
+    <w:p>
+      <w:r>
+        <w:rPr>
+          <w:i/>
+          <w:iCs/>
+        </w:rPr>
+        <w:t>Actual Behaviour:</w:t>
+      </w:r>
+      <w:r>
         <w:t xml:space="preserve">  It displays the date</w:t>
       </w:r>
     </w:p>
-    <w:p/>
-    <w:p>
-      <w:r>
+    <w:p>
+      <w:r>
+        <w:rPr>
+          <w:noProof/>
+        </w:rPr>
+        <w:lastRenderedPageBreak/>
         <w:drawing>
           <wp:inline distT="0" distB="0" distL="0" distR="0" wp14:anchorId="3CC4FCD5" wp14:editId="2617ED88">
             <wp:extent cx="5727700" cy="2689860"/>
@@ -215,7 +313,14 @@
           <w:b/>
           <w:bCs/>
         </w:rPr>
-        <w:t>2. Initial verdict button is broken. Medium priority</w:t>
+        <w:t>3</w:t>
+      </w:r>
+      <w:r>
+        <w:rPr>
+          <w:b/>
+          <w:bCs/>
+        </w:rPr>
+        <w:t>. Initial verdict button is broken. Medium priority</w:t>
       </w:r>
     </w:p>
     <w:p/>
@@ -299,6 +404,7 @@
         <w:rPr>
           <w:noProof/>
         </w:rPr>
+        <w:lastRenderedPageBreak/>
         <w:drawing>
           <wp:inline distT="0" distB="0" distL="0" distR="0" wp14:anchorId="57AD3E56" wp14:editId="163585CF">
             <wp:extent cx="5727700" cy="2412365"/>
@@ -363,22 +469,29 @@
           <w:b/>
           <w:bCs/>
         </w:rPr>
-        <w:t>3. Continue button greyed out</w:t>
+        <w:t>4</w:t>
       </w:r>
       <w:r>
         <w:rPr>
           <w:b/>
           <w:bCs/>
         </w:rPr>
-        <w:t>. Medium priority</w:t>
-      </w:r>
-    </w:p>
-    <w:p>
-      <w:pPr>
+        <w:t>. Continue button greyed out</w:t>
+      </w:r>
+      <w:r>
         <w:rPr>
           <w:b/>
           <w:bCs/>
         </w:rPr>
+        <w:t>. Medium priority</w:t>
+      </w:r>
+    </w:p>
+    <w:p>
+      <w:pPr>
+        <w:rPr>
+          <w:b/>
+          <w:bCs/>
+        </w:rPr>
       </w:pPr>
     </w:p>
     <w:p>
@@ -405,10 +518,7 @@
         <w:t>Expected Behaviour:</w:t>
       </w:r>
       <w:r>
-        <w:t xml:space="preserve"> The </w:t>
-      </w:r>
-      <w:r>
-        <w:t>continue button should be bright to show it can be clicked.</w:t>
+        <w:t xml:space="preserve"> The continue button should be bright to show it can be clicked.</w:t>
       </w:r>
     </w:p>
     <w:p>
@@ -420,10 +530,7 @@
         <w:t>Actual Behaviour:</w:t>
       </w:r>
       <w:r>
-        <w:t xml:space="preserve">  </w:t>
-      </w:r>
-      <w:r>
-        <w:t>The button is greyed out, which usually means not active. Yet, the button can be clicked.</w:t>
+        <w:t xml:space="preserve">  The button is greyed out, which usually means not active. Yet, the button can be clicked.</w:t>
       </w:r>
     </w:p>
     <w:p/>
@@ -432,6 +539,7 @@
         <w:rPr>
           <w:noProof/>
         </w:rPr>
+        <w:lastRenderedPageBreak/>
         <w:drawing>
           <wp:inline distT="0" distB="0" distL="0" distR="0" wp14:anchorId="5ED483E5" wp14:editId="38E3CCD3">
             <wp:extent cx="5727700" cy="4714240"/>
@@ -496,7 +604,14 @@
           <w:b/>
           <w:bCs/>
         </w:rPr>
-        <w:t xml:space="preserve">4. </w:t>
+        <w:t>5</w:t>
+      </w:r>
+      <w:r>
+        <w:rPr>
+          <w:b/>
+          <w:bCs/>
+        </w:rPr>
+        <w:t xml:space="preserve">. </w:t>
       </w:r>
       <w:r>
         <w:rPr>
@@ -573,11 +688,7 @@
     <w:p/>
     <w:p>
       <w:r>
-        <w:lastRenderedPageBreak/>
-        <w:t>But as far</w:t>
-      </w:r>
-      <w:r>
-        <w:t xml:space="preserve"> I see, they are both the same case. Is this a bug? A broken link? Or is it working as expected? I would check with a project manager</w:t>
+        <w:t>But as far I see, they are both the same case. Is this a bug? A broken link? Or is it working as expected? I would check with a project manager</w:t>
       </w:r>
     </w:p>
     <w:sectPr>

</xml_diff>